<commit_message>
Minor fixes in doc
</commit_message>
<xml_diff>
--- a/doc/TeraSense USB API 2.docx
+++ b/doc/TeraSense USB API 2.docx
@@ -7,13 +7,8 @@
         <w:pStyle w:val="1"/>
         <w:jc w:val="center"/>
       </w:pPr>
-      <w:proofErr w:type="spellStart"/>
-      <w:r>
-        <w:t>TeraSense</w:t>
-      </w:r>
-      <w:proofErr w:type="spellEnd"/>
-      <w:r>
-        <w:t xml:space="preserve"> USB API 2.0</w:t>
+      <w:r>
+        <w:t>TeraSense USB API 2.0</w:t>
       </w:r>
     </w:p>
     <w:p>
@@ -50,14 +45,12 @@
       <w:r>
         <w:t xml:space="preserve">Настоящий документ посвящен описанию архитектуры интерфейса доступа к камерам </w:t>
       </w:r>
-      <w:proofErr w:type="spellStart"/>
       <w:r>
         <w:rPr>
           <w:lang w:val="en-US"/>
         </w:rPr>
         <w:t>TeraSense</w:t>
       </w:r>
-      <w:proofErr w:type="spellEnd"/>
       <w:r>
         <w:t xml:space="preserve"> </w:t>
       </w:r>
@@ -132,7 +125,6 @@
         </w:rPr>
         <w:t xml:space="preserve"> модулей </w:t>
       </w:r>
-      <w:proofErr w:type="spellStart"/>
       <w:r>
         <w:rPr>
           <w:rFonts w:eastAsia="Times New Roman" w:cs="Times New Roman"/>
@@ -141,7 +133,6 @@
         </w:rPr>
         <w:t>OpalKelly</w:t>
       </w:r>
-      <w:proofErr w:type="spellEnd"/>
       <w:r>
         <w:rPr>
           <w:rFonts w:eastAsia="Times New Roman" w:cs="Times New Roman"/>
@@ -394,25 +385,7 @@
           <w:szCs w:val="24"/>
           <w:lang w:eastAsia="ru-RU"/>
         </w:rPr>
-        <w:t>В протоколе версии 1.0 отсутствует возможность потоковой передачи данных (</w:t>
-      </w:r>
-      <w:proofErr w:type="spellStart"/>
-      <w:r>
-        <w:rPr>
-          <w:rFonts w:eastAsia="Times New Roman" w:cs="Times New Roman"/>
-          <w:szCs w:val="24"/>
-          <w:lang w:eastAsia="ru-RU"/>
-        </w:rPr>
-        <w:t>стриминга</w:t>
-      </w:r>
-      <w:proofErr w:type="spellEnd"/>
-      <w:r>
-        <w:rPr>
-          <w:rFonts w:eastAsia="Times New Roman" w:cs="Times New Roman"/>
-          <w:szCs w:val="24"/>
-          <w:lang w:eastAsia="ru-RU"/>
-        </w:rPr>
-        <w:t>) по инициативе устройства. Поскольку только хост может выступать инициатором передачи, длительные периоды неактивности клиентского приложения (</w:t>
+        <w:t>В протоколе версии 1.0 отсутствует возможность потоковой передачи данных (стриминга) по инициативе устройства. Поскольку только хост может выступать инициатором передачи, длительные периоды неактивности клиентского приложения (</w:t>
       </w:r>
       <w:r>
         <w:rPr>
@@ -467,43 +440,7 @@
           <w:szCs w:val="24"/>
           <w:lang w:eastAsia="ru-RU"/>
         </w:rPr>
-        <w:t xml:space="preserve"> устройствам, проявляется в том, что передача данных по протоколу 1.0 может прерваться из-за помех, так что для восстановления работоспособности устройства потребуется его физическое </w:t>
-      </w:r>
-      <w:proofErr w:type="spellStart"/>
-      <w:r>
-        <w:rPr>
-          <w:rFonts w:eastAsia="Times New Roman" w:cs="Times New Roman"/>
-          <w:szCs w:val="24"/>
-          <w:lang w:eastAsia="ru-RU"/>
-        </w:rPr>
-        <w:t>переподключение</w:t>
-      </w:r>
-      <w:proofErr w:type="spellEnd"/>
-      <w:r>
-        <w:rPr>
-          <w:rFonts w:eastAsia="Times New Roman" w:cs="Times New Roman"/>
-          <w:szCs w:val="24"/>
-          <w:lang w:eastAsia="ru-RU"/>
-        </w:rPr>
-        <w:t xml:space="preserve">. Новый протокол поддерживает автоматическое </w:t>
-      </w:r>
-      <w:proofErr w:type="spellStart"/>
-      <w:r>
-        <w:rPr>
-          <w:rFonts w:eastAsia="Times New Roman" w:cs="Times New Roman"/>
-          <w:szCs w:val="24"/>
-          <w:lang w:eastAsia="ru-RU"/>
-        </w:rPr>
-        <w:t>переподключение</w:t>
-      </w:r>
-      <w:proofErr w:type="spellEnd"/>
-      <w:r>
-        <w:rPr>
-          <w:rFonts w:eastAsia="Times New Roman" w:cs="Times New Roman"/>
-          <w:szCs w:val="24"/>
-          <w:lang w:eastAsia="ru-RU"/>
-        </w:rPr>
-        <w:t>, после которого устройство продолжит работу без вмешательства пользователя.</w:t>
+        <w:t xml:space="preserve"> устройствам, проявляется в том, что передача данных по протоколу 1.0 может прерваться из-за помех, так что для восстановления работоспособности устройства потребуется его физическое переподключение. Новый протокол поддерживает автоматическое переподключение, после которого устройство продолжит работу без вмешательства пользователя.</w:t>
       </w:r>
     </w:p>
     <w:p>
@@ -622,7 +559,7 @@
           <v:shape id="_x0000_i1025" type="#_x0000_t75" style="width:407.8pt;height:164.9pt" o:ole="">
             <v:imagedata r:id="rId8" o:title=""/>
           </v:shape>
-          <o:OLEObject Type="Embed" ProgID="Visio.Drawing.15" ShapeID="_x0000_i1025" DrawAspect="Content" ObjectID="_1600521549" r:id="rId9"/>
+          <o:OLEObject Type="Embed" ProgID="Visio.Drawing.15" ShapeID="_x0000_i1025" DrawAspect="Content" ObjectID="_1600522629" r:id="rId9"/>
         </w:object>
       </w:r>
     </w:p>
@@ -652,9 +589,6 @@
         <w:fldChar w:fldCharType="end"/>
       </w:r>
       <w:r>
-        <w:rPr>
-          <w:lang w:val="en-US"/>
-        </w:rPr>
         <w:t xml:space="preserve">. </w:t>
       </w:r>
       <w:r>
@@ -664,7 +598,10 @@
         <w:rPr>
           <w:lang w:val="en-US"/>
         </w:rPr>
-        <w:t>ZTEX 2.01</w:t>
+        <w:t>ZTEX</w:t>
+      </w:r>
+      <w:r>
+        <w:t xml:space="preserve"> 2.01</w:t>
       </w:r>
       <w:r>
         <w:t>.</w:t>
@@ -776,13 +713,8 @@
       <w:r>
         <w:t xml:space="preserve">конфигурационный </w:t>
       </w:r>
-      <w:proofErr w:type="spellStart"/>
-      <w:r>
-        <w:t>битстрим</w:t>
-      </w:r>
-      <w:proofErr w:type="spellEnd"/>
-      <w:r>
-        <w:t xml:space="preserve"> для </w:t>
+      <w:r>
+        <w:t xml:space="preserve">битстрим для </w:t>
       </w:r>
       <w:r>
         <w:rPr>
@@ -958,9 +890,6 @@
     <w:p>
       <w:pPr>
         <w:pStyle w:val="2"/>
-        <w:rPr>
-          <w:lang w:val="en-US"/>
-        </w:rPr>
       </w:pPr>
       <w:r>
         <w:t xml:space="preserve">Проблема помехоустойчивости </w:t>
@@ -998,15 +927,7 @@
         <w:t>.</w:t>
       </w:r>
       <w:r>
-        <w:t xml:space="preserve"> Теоретически протокол позволяет обрабатывать ошибки передачи данных за счет повторной передачи пакетов, но на практике обнаружение ошибок обычно приводит к разрыву соединения и прекращению передачи данных. Это отчасти связано со сложностью протокола, в котором участвуют и служебные пакеты, потеря которых приводит к непредвиденным последствиям. Разорванное соединение можно </w:t>
-      </w:r>
-      <w:proofErr w:type="spellStart"/>
-      <w:r>
-        <w:t>переоткрыть</w:t>
-      </w:r>
-      <w:proofErr w:type="spellEnd"/>
-      <w:r>
-        <w:t xml:space="preserve"> заново, но в отличие от </w:t>
+        <w:t xml:space="preserve"> Теоретически протокол позволяет обрабатывать ошибки передачи данных за счет повторной передачи пакетов, но на практике обнаружение ошибок обычно приводит к разрыву соединения и прекращению передачи данных. Это отчасти связано со сложностью протокола, в котором участвуют и служебные пакеты, потеря которых приводит к непредвиденным последствиям. Разорванное соединение можно переоткрыть заново, но в отличие от </w:t>
       </w:r>
       <w:r>
         <w:rPr>
@@ -1273,10 +1194,10 @@
       </w:pPr>
       <w:r>
         <w:object w:dxaOrig="5281" w:dyaOrig="3826">
-          <v:shape id="_x0000_i1047" type="#_x0000_t75" style="width:263.8pt;height:191.25pt" o:ole="">
+          <v:shape id="_x0000_i1026" type="#_x0000_t75" style="width:263.8pt;height:191.25pt" o:ole="">
             <v:imagedata r:id="rId10" o:title=""/>
           </v:shape>
-          <o:OLEObject Type="Embed" ProgID="Visio.Drawing.15" ShapeID="_x0000_i1047" DrawAspect="Content" ObjectID="_1600521550" r:id="rId11"/>
+          <o:OLEObject Type="Embed" ProgID="Visio.Drawing.15" ShapeID="_x0000_i1026" DrawAspect="Content" ObjectID="_1600522630" r:id="rId11"/>
         </w:object>
       </w:r>
     </w:p>
@@ -1332,10 +1253,10 @@
       </w:pPr>
       <w:r>
         <w:object w:dxaOrig="5281" w:dyaOrig="3826">
-          <v:shape id="_x0000_i1045" type="#_x0000_t75" style="width:263.8pt;height:191.25pt" o:ole="">
+          <v:shape id="_x0000_i1027" type="#_x0000_t75" style="width:263.8pt;height:191.25pt" o:ole="">
             <v:imagedata r:id="rId12" o:title=""/>
           </v:shape>
-          <o:OLEObject Type="Embed" ProgID="Visio.Drawing.15" ShapeID="_x0000_i1045" DrawAspect="Content" ObjectID="_1600521551" r:id="rId13"/>
+          <o:OLEObject Type="Embed" ProgID="Visio.Drawing.15" ShapeID="_x0000_i1027" DrawAspect="Content" ObjectID="_1600522631" r:id="rId13"/>
         </w:object>
       </w:r>
     </w:p>
@@ -1412,10 +1333,7 @@
         <w:t>OFFSET</w:t>
       </w:r>
       <w:r>
-        <w:t>.</w:t>
-      </w:r>
-      <w:r>
-        <w:t xml:space="preserve"> Маркеры обозначают начало очередного кадра. Если в пакете несколько маркеров, поле </w:t>
+        <w:t xml:space="preserve">. Маркеры обозначают начало очередного кадра. Если в пакете несколько маркеров, поле </w:t>
       </w:r>
       <w:r>
         <w:rPr>
@@ -1448,7 +1366,7 @@
         <w:t xml:space="preserve"> </w:t>
       </w:r>
       <w:r>
-        <w:t>Размер данных в заголовке отсутствует, так как поток данных всегда разбивается на пакеты всегда до полного заполнения очередного пакета, поскольку данные генерируются непрерывно.</w:t>
+        <w:t>Размер данных в заголовке отсутствует, так как поток данных всегда разбивается на пакеты до полного заполнения очередного пакета, поскольку данные генерируются непрерывно.</w:t>
       </w:r>
     </w:p>
     <w:p>
@@ -1461,7 +1379,13 @@
     </w:p>
     <w:p>
       <w:r>
-        <w:t xml:space="preserve">Конфигурационная память содержит 128 байт доступных для записи и 6 байт с уникальным идентификатором устройства, запрограммированных на заводе изготовителе. Первые 128 байт поделены на 2 равные части. В первой части содержится информация о модели устройства – идентификатор модели, версия и размеры сенсора в пикселах. Далее следует область дополнительных конфигурационных данных </w:t>
+        <w:t>Конфигурационная память содержит 128 байт доступных для записи и 6 байт с уникальным идентификатором устройства, запрограммированны</w:t>
+      </w:r>
+      <w:r>
+        <w:t>м</w:t>
+      </w:r>
+      <w:r>
+        <w:t xml:space="preserve"> на заводе изготовителе. Первые 128 байт поделены на 2 равные части. В первой части содержится информация о модели устройства – идентификатор модели, версия и размеры сенсора в пикселах. Далее следует область дополнительных конфигурационных данных </w:t>
       </w:r>
       <w:r>
         <w:rPr>
@@ -1470,18 +1394,21 @@
         <w:t>XDATA</w:t>
       </w:r>
       <w:r>
+        <w:t>,</w:t>
+      </w:r>
+      <w:r>
         <w:t xml:space="preserve"> </w:t>
       </w:r>
       <w:r>
-        <w:t xml:space="preserve">специфичных для конкретной модели сенсора. В двумерных сенсорах здесь хранится информация о паттерне пикселей в выходном потоке данных, поскольку в общем случае пиксели читаются не построчно, а </w:t>
-      </w:r>
-      <w:proofErr w:type="spellStart"/>
-      <w:r>
-        <w:t>поблочно</w:t>
-      </w:r>
-      <w:proofErr w:type="spellEnd"/>
-      <w:r>
-        <w:t>.</w:t>
+        <w:t xml:space="preserve">специфичных для конкретной модели сенсора. В двумерных </w:t>
+      </w:r>
+      <w:r>
+        <w:t>камерах</w:t>
+      </w:r>
+      <w:bookmarkStart w:id="0" w:name="_GoBack"/>
+      <w:bookmarkEnd w:id="0"/>
+      <w:r>
+        <w:t xml:space="preserve"> здесь хранится информация о паттерне пикселей в выходном потоке данных, поскольку в общем случае пиксели читаются не построчно, а поблочно.</w:t>
       </w:r>
       <w:r>
         <w:t xml:space="preserve"> Для линейного сенсора эта область не используется.</w:t>
@@ -1496,11 +1423,9 @@
           <v:shape id="_x0000_i1028" type="#_x0000_t75" style="width:263.8pt;height:388.05pt" o:ole="">
             <v:imagedata r:id="rId14" o:title=""/>
           </v:shape>
-          <o:OLEObject Type="Embed" ProgID="Visio.Drawing.15" ShapeID="_x0000_i1028" DrawAspect="Content" ObjectID="_1600521552" r:id="rId15"/>
+          <o:OLEObject Type="Embed" ProgID="Visio.Drawing.15" ShapeID="_x0000_i1028" DrawAspect="Content" ObjectID="_1600522632" r:id="rId15"/>
         </w:object>
       </w:r>
-      <w:bookmarkStart w:id="0" w:name="_GoBack"/>
-      <w:bookmarkEnd w:id="0"/>
     </w:p>
     <w:p>
       <w:pPr>
@@ -1528,9 +1453,6 @@
         <w:fldChar w:fldCharType="end"/>
       </w:r>
       <w:r>
-        <w:rPr>
-          <w:lang w:val="en-US"/>
-        </w:rPr>
         <w:t xml:space="preserve">. </w:t>
       </w:r>
       <w:r>
@@ -1704,15 +1626,7 @@
         <w:footnoteRef/>
       </w:r>
       <w:r>
-        <w:t xml:space="preserve"> Нулевое смещение не может использоваться для хранения макрокоманд, поскольку по нулевому смещению хранится конфигурационный </w:t>
-      </w:r>
-      <w:proofErr w:type="spellStart"/>
-      <w:r>
-        <w:t>битстрим</w:t>
-      </w:r>
-      <w:proofErr w:type="spellEnd"/>
-      <w:r>
-        <w:t xml:space="preserve"> </w:t>
+        <w:t xml:space="preserve"> Нулевое смещение не может использоваться для хранения макрокоманд, поскольку по нулевому смещению хранится конфигурационный битстрим </w:t>
       </w:r>
       <w:r>
         <w:rPr>
@@ -2964,7 +2878,7 @@
 </file>
 
 <file path=customXml/itemProps1.xml><?xml version="1.0" encoding="utf-8"?>
-<ds:datastoreItem xmlns:ds="http://schemas.openxmlformats.org/officeDocument/2006/customXml" ds:itemID="{533C4DDB-B9FB-4E7D-ADA4-B531F56CC3FE}">
+<ds:datastoreItem xmlns:ds="http://schemas.openxmlformats.org/officeDocument/2006/customXml" ds:itemID="{F1A3DC95-4575-496D-93EC-3494EF61355C}">
   <ds:schemaRefs>
     <ds:schemaRef ds:uri="http://schemas.openxmlformats.org/officeDocument/2006/bibliography"/>
   </ds:schemaRefs>

</xml_diff>

<commit_message>
Error indication described in doc
</commit_message>
<xml_diff>
--- a/doc/TeraSense USB API 2.docx
+++ b/doc/TeraSense USB API 2.docx
@@ -7,8 +7,13 @@
         <w:pStyle w:val="1"/>
         <w:jc w:val="center"/>
       </w:pPr>
-      <w:r>
-        <w:t>TeraSense USB API 2.0</w:t>
+      <w:proofErr w:type="spellStart"/>
+      <w:r>
+        <w:t>TeraSense</w:t>
+      </w:r>
+      <w:proofErr w:type="spellEnd"/>
+      <w:r>
+        <w:t xml:space="preserve"> USB API 2.0</w:t>
       </w:r>
     </w:p>
     <w:p>
@@ -45,12 +50,14 @@
       <w:r>
         <w:t xml:space="preserve">Настоящий документ посвящен описанию архитектуры интерфейса доступа к камерам </w:t>
       </w:r>
+      <w:proofErr w:type="spellStart"/>
       <w:r>
         <w:rPr>
           <w:lang w:val="en-US"/>
         </w:rPr>
         <w:t>TeraSense</w:t>
       </w:r>
+      <w:proofErr w:type="spellEnd"/>
       <w:r>
         <w:t xml:space="preserve"> </w:t>
       </w:r>
@@ -125,6 +132,7 @@
         </w:rPr>
         <w:t xml:space="preserve"> модулей </w:t>
       </w:r>
+      <w:proofErr w:type="spellStart"/>
       <w:r>
         <w:rPr>
           <w:rFonts w:eastAsia="Times New Roman" w:cs="Times New Roman"/>
@@ -133,6 +141,7 @@
         </w:rPr>
         <w:t>OpalKelly</w:t>
       </w:r>
+      <w:proofErr w:type="spellEnd"/>
       <w:r>
         <w:rPr>
           <w:rFonts w:eastAsia="Times New Roman" w:cs="Times New Roman"/>
@@ -385,7 +394,25 @@
           <w:szCs w:val="24"/>
           <w:lang w:eastAsia="ru-RU"/>
         </w:rPr>
-        <w:t>В протоколе версии 1.0 отсутствует возможность потоковой передачи данных (стриминга) по инициативе устройства. Поскольку только хост может выступать инициатором передачи, длительные периоды неактивности клиентского приложения (</w:t>
+        <w:t>В протоколе версии 1.0 отсутствует возможность потоковой передачи данных (</w:t>
+      </w:r>
+      <w:proofErr w:type="spellStart"/>
+      <w:r>
+        <w:rPr>
+          <w:rFonts w:eastAsia="Times New Roman" w:cs="Times New Roman"/>
+          <w:szCs w:val="24"/>
+          <w:lang w:eastAsia="ru-RU"/>
+        </w:rPr>
+        <w:t>стриминга</w:t>
+      </w:r>
+      <w:proofErr w:type="spellEnd"/>
+      <w:r>
+        <w:rPr>
+          <w:rFonts w:eastAsia="Times New Roman" w:cs="Times New Roman"/>
+          <w:szCs w:val="24"/>
+          <w:lang w:eastAsia="ru-RU"/>
+        </w:rPr>
+        <w:t>) по инициативе устройства. Поскольку только хост может выступать инициатором передачи, длительные периоды неактивности клиентского приложения (</w:t>
       </w:r>
       <w:r>
         <w:rPr>
@@ -440,7 +467,43 @@
           <w:szCs w:val="24"/>
           <w:lang w:eastAsia="ru-RU"/>
         </w:rPr>
-        <w:t xml:space="preserve"> устройствам, проявляется в том, что передача данных по протоколу 1.0 может прерваться из-за помех, так что для восстановления работоспособности устройства потребуется его физическое переподключение. Новый протокол поддерживает автоматическое переподключение, после которого устройство продолжит работу без вмешательства пользователя.</w:t>
+        <w:t xml:space="preserve"> устройствам, проявляется в том, что передача данных по протоколу 1.0 может прерваться из-за помех, так что для восстановления работоспособности устройства потребуется его физическое </w:t>
+      </w:r>
+      <w:proofErr w:type="spellStart"/>
+      <w:r>
+        <w:rPr>
+          <w:rFonts w:eastAsia="Times New Roman" w:cs="Times New Roman"/>
+          <w:szCs w:val="24"/>
+          <w:lang w:eastAsia="ru-RU"/>
+        </w:rPr>
+        <w:t>переподключение</w:t>
+      </w:r>
+      <w:proofErr w:type="spellEnd"/>
+      <w:r>
+        <w:rPr>
+          <w:rFonts w:eastAsia="Times New Roman" w:cs="Times New Roman"/>
+          <w:szCs w:val="24"/>
+          <w:lang w:eastAsia="ru-RU"/>
+        </w:rPr>
+        <w:t xml:space="preserve">. Новый протокол поддерживает автоматическое </w:t>
+      </w:r>
+      <w:proofErr w:type="spellStart"/>
+      <w:r>
+        <w:rPr>
+          <w:rFonts w:eastAsia="Times New Roman" w:cs="Times New Roman"/>
+          <w:szCs w:val="24"/>
+          <w:lang w:eastAsia="ru-RU"/>
+        </w:rPr>
+        <w:t>переподключение</w:t>
+      </w:r>
+      <w:proofErr w:type="spellEnd"/>
+      <w:r>
+        <w:rPr>
+          <w:rFonts w:eastAsia="Times New Roman" w:cs="Times New Roman"/>
+          <w:szCs w:val="24"/>
+          <w:lang w:eastAsia="ru-RU"/>
+        </w:rPr>
+        <w:t>, после которого устройство продолжит работу без вмешательства пользователя.</w:t>
       </w:r>
     </w:p>
     <w:p>
@@ -559,7 +622,7 @@
           <v:shape id="_x0000_i1025" type="#_x0000_t75" style="width:407.8pt;height:164.9pt" o:ole="">
             <v:imagedata r:id="rId8" o:title=""/>
           </v:shape>
-          <o:OLEObject Type="Embed" ProgID="Visio.Drawing.15" ShapeID="_x0000_i1025" DrawAspect="Content" ObjectID="_1600522629" r:id="rId9"/>
+          <o:OLEObject Type="Embed" ProgID="Visio.Drawing.15" ShapeID="_x0000_i1025" DrawAspect="Content" ObjectID="_1600530373" r:id="rId9"/>
         </w:object>
       </w:r>
     </w:p>
@@ -713,8 +776,13 @@
       <w:r>
         <w:t xml:space="preserve">конфигурационный </w:t>
       </w:r>
-      <w:r>
-        <w:t xml:space="preserve">битстрим для </w:t>
+      <w:proofErr w:type="spellStart"/>
+      <w:r>
+        <w:t>битстрим</w:t>
+      </w:r>
+      <w:proofErr w:type="spellEnd"/>
+      <w:r>
+        <w:t xml:space="preserve"> для </w:t>
       </w:r>
       <w:r>
         <w:rPr>
@@ -927,7 +995,15 @@
         <w:t>.</w:t>
       </w:r>
       <w:r>
-        <w:t xml:space="preserve"> Теоретически протокол позволяет обрабатывать ошибки передачи данных за счет повторной передачи пакетов, но на практике обнаружение ошибок обычно приводит к разрыву соединения и прекращению передачи данных. Это отчасти связано со сложностью протокола, в котором участвуют и служебные пакеты, потеря которых приводит к непредвиденным последствиям. Разорванное соединение можно переоткрыть заново, но в отличие от </w:t>
+        <w:t xml:space="preserve"> Теоретически протокол позволяет обрабатывать ошибки передачи данных за счет повторной передачи пакетов, но на практике обнаружение ошибок обычно приводит к разрыву соединения и прекращению передачи данных. Это отчасти связано со сложностью протокола, в котором участвуют и служебные пакеты, потеря которых приводит к непредвиденным последствиям. Разорванное соединение можно </w:t>
+      </w:r>
+      <w:proofErr w:type="spellStart"/>
+      <w:r>
+        <w:t>переоткрыть</w:t>
+      </w:r>
+      <w:proofErr w:type="spellEnd"/>
+      <w:r>
+        <w:t xml:space="preserve"> заново, но в отличие от </w:t>
       </w:r>
       <w:r>
         <w:rPr>
@@ -1097,6 +1173,12 @@
               <w:lastRenderedPageBreak/>
               <w:t>X</w:t>
             </w:r>
+            <w:r>
+              <w:rPr>
+                <w:lang w:val="en-US"/>
+              </w:rPr>
+              <w:t>/E</w:t>
+            </w:r>
           </w:p>
         </w:tc>
         <w:tc>
@@ -1106,7 +1188,16 @@
           </w:tcPr>
           <w:p>
             <w:r>
-              <w:t xml:space="preserve">Если установлен, то команда выполняется строго один раз (транзакционно). Для этого контроллер запоминает порядковый номер </w:t>
+              <w:t>Если установлен</w:t>
+            </w:r>
+            <w:r>
+              <w:t xml:space="preserve"> </w:t>
+            </w:r>
+            <w:r>
+              <w:t>в запросе</w:t>
+            </w:r>
+            <w:r>
+              <w:t xml:space="preserve">, то команда выполняется строго один раз (транзакционно). Для этого контроллер запоминает порядковый номер </w:t>
             </w:r>
             <w:r>
               <w:rPr>
@@ -1128,6 +1219,21 @@
             </w:r>
             <w:r>
               <w:t xml:space="preserve"> с номером полученной команды.</w:t>
+            </w:r>
+            <w:r>
+              <w:t xml:space="preserve"> </w:t>
+            </w:r>
+            <w:r>
+              <w:t xml:space="preserve">Бит, установленный в ответе, сигнализирует об ошибке, возникшей в процессе обработки запроса. При этом в поле </w:t>
+            </w:r>
+            <w:r>
+              <w:rPr>
+                <w:lang w:val="en-US"/>
+              </w:rPr>
+              <w:t>SIZE</w:t>
+            </w:r>
+            <w:r>
+              <w:t xml:space="preserve"> передается код ошибки.</w:t>
             </w:r>
           </w:p>
         </w:tc>
@@ -1194,10 +1300,10 @@
       </w:pPr>
       <w:r>
         <w:object w:dxaOrig="5281" w:dyaOrig="3826">
-          <v:shape id="_x0000_i1026" type="#_x0000_t75" style="width:263.8pt;height:191.25pt" o:ole="">
+          <v:shape id="_x0000_i1032" type="#_x0000_t75" style="width:263.8pt;height:191.25pt" o:ole="">
             <v:imagedata r:id="rId10" o:title=""/>
           </v:shape>
-          <o:OLEObject Type="Embed" ProgID="Visio.Drawing.15" ShapeID="_x0000_i1026" DrawAspect="Content" ObjectID="_1600522630" r:id="rId11"/>
+          <o:OLEObject Type="Embed" ProgID="Visio.Drawing.15" ShapeID="_x0000_i1032" DrawAspect="Content" ObjectID="_1600530374" r:id="rId11"/>
         </w:object>
       </w:r>
     </w:p>
@@ -1232,6 +1338,8 @@
       <w:r>
         <w:t>Структура управляющего пакета.</w:t>
       </w:r>
+      <w:bookmarkStart w:id="0" w:name="_GoBack"/>
+      <w:bookmarkEnd w:id="0"/>
     </w:p>
     <w:p>
       <w:r>
@@ -1256,7 +1364,7 @@
           <v:shape id="_x0000_i1027" type="#_x0000_t75" style="width:263.8pt;height:191.25pt" o:ole="">
             <v:imagedata r:id="rId12" o:title=""/>
           </v:shape>
-          <o:OLEObject Type="Embed" ProgID="Visio.Drawing.15" ShapeID="_x0000_i1027" DrawAspect="Content" ObjectID="_1600522631" r:id="rId13"/>
+          <o:OLEObject Type="Embed" ProgID="Visio.Drawing.15" ShapeID="_x0000_i1027" DrawAspect="Content" ObjectID="_1600530375" r:id="rId13"/>
         </w:object>
       </w:r>
     </w:p>
@@ -1405,10 +1513,16 @@
       <w:r>
         <w:t>камерах</w:t>
       </w:r>
-      <w:bookmarkStart w:id="0" w:name="_GoBack"/>
-      <w:bookmarkEnd w:id="0"/>
-      <w:r>
-        <w:t xml:space="preserve"> здесь хранится информация о паттерне пикселей в выходном потоке данных, поскольку в общем случае пиксели читаются не построчно, а поблочно.</w:t>
+      <w:r>
+        <w:t xml:space="preserve"> здесь хранится информация о паттерне пикселей в выходном потоке данных, поскольку в общем случае пиксели читаются не построчно, а </w:t>
+      </w:r>
+      <w:proofErr w:type="spellStart"/>
+      <w:r>
+        <w:t>поблочно</w:t>
+      </w:r>
+      <w:proofErr w:type="spellEnd"/>
+      <w:r>
+        <w:t>.</w:t>
       </w:r>
       <w:r>
         <w:t xml:space="preserve"> Для линейного сенсора эта область не используется.</w:t>
@@ -1423,7 +1537,7 @@
           <v:shape id="_x0000_i1028" type="#_x0000_t75" style="width:263.8pt;height:388.05pt" o:ole="">
             <v:imagedata r:id="rId14" o:title=""/>
           </v:shape>
-          <o:OLEObject Type="Embed" ProgID="Visio.Drawing.15" ShapeID="_x0000_i1028" DrawAspect="Content" ObjectID="_1600522632" r:id="rId15"/>
+          <o:OLEObject Type="Embed" ProgID="Visio.Drawing.15" ShapeID="_x0000_i1028" DrawAspect="Content" ObjectID="_1600530376" r:id="rId15"/>
         </w:object>
       </w:r>
     </w:p>
@@ -1488,7 +1602,7 @@
         <w:t>FPGA</w:t>
       </w:r>
       <w:r>
-        <w:t>. Остальные макрокоманды исполняются явно при получении соответствующих управляющих пакетов. Неиспользованные элементы таблицы макрокоманд заполняются нулями</w:t>
+        <w:t>. Остальные макрокоманды исполняются при получении соответствующих управляющих пакетов. Неиспользованные элементы таблицы макрокоманд заполняются нулями</w:t>
       </w:r>
       <w:r>
         <w:rPr>
@@ -1626,7 +1740,15 @@
         <w:footnoteRef/>
       </w:r>
       <w:r>
-        <w:t xml:space="preserve"> Нулевое смещение не может использоваться для хранения макрокоманд, поскольку по нулевому смещению хранится конфигурационный битстрим </w:t>
+        <w:t xml:space="preserve"> Нулевое смещение не может использоваться для хранения макрокоманд, поскольку по нулевому смещению хранится конфигурационный </w:t>
+      </w:r>
+      <w:proofErr w:type="spellStart"/>
+      <w:r>
+        <w:t>битстрим</w:t>
+      </w:r>
+      <w:proofErr w:type="spellEnd"/>
+      <w:r>
+        <w:t xml:space="preserve"> </w:t>
       </w:r>
       <w:r>
         <w:rPr>
@@ -2878,7 +3000,7 @@
 </file>
 
 <file path=customXml/itemProps1.xml><?xml version="1.0" encoding="utf-8"?>
-<ds:datastoreItem xmlns:ds="http://schemas.openxmlformats.org/officeDocument/2006/customXml" ds:itemID="{F1A3DC95-4575-496D-93EC-3494EF61355C}">
+<ds:datastoreItem xmlns:ds="http://schemas.openxmlformats.org/officeDocument/2006/customXml" ds:itemID="{45B729BA-5BE5-41E4-8404-DEF9B53D013D}">
   <ds:schemaRefs>
     <ds:schemaRef ds:uri="http://schemas.openxmlformats.org/officeDocument/2006/bibliography"/>
   </ds:schemaRefs>

</xml_diff>

<commit_message>
Transaction mode description changed
</commit_message>
<xml_diff>
--- a/doc/TeraSense USB API 2.docx
+++ b/doc/TeraSense USB API 2.docx
@@ -622,10 +622,10 @@
             <v:path o:extrusionok="f" gradientshapeok="t" o:connecttype="rect"/>
             <o:lock v:ext="edit" aspectratio="t"/>
           </v:shapetype>
-          <v:shape id="_x0000_i1036" type="#_x0000_t75" style="width:407.85pt;height:194.4pt" o:ole="">
+          <v:shape id="_x0000_i1025" type="#_x0000_t75" style="width:407.85pt;height:194.4pt" o:ole="">
             <v:imagedata r:id="rId8" o:title=""/>
           </v:shape>
-          <o:OLEObject Type="Embed" ProgID="Visio.Drawing.15" ShapeID="_x0000_i1036" DrawAspect="Content" ObjectID="_1600593438" r:id="rId9"/>
+          <o:OLEObject Type="Embed" ProgID="Visio.Drawing.15" ShapeID="_x0000_i1025" DrawAspect="Content" ObjectID="_1600600958" r:id="rId9"/>
         </w:object>
       </w:r>
     </w:p>
@@ -1088,15 +1088,7 @@
     </w:p>
     <w:p>
       <w:r>
-        <w:t>В протоколе используются 2 вида пакетов</w:t>
-      </w:r>
-      <w:proofErr w:type="gramStart"/>
-      <w:r>
-        <w:t>.</w:t>
-      </w:r>
-      <w:proofErr w:type="gramEnd"/>
-      <w:r>
-        <w:t xml:space="preserve"> Управляющие пакеты обрабатываются процессором команд</w:t>
+        <w:t>В протоколе используются 2 вида пакетов. Управляющие пакеты обрабатываются процессором команд</w:t>
       </w:r>
       <w:r>
         <w:t xml:space="preserve">, потоковые пакеты используются для потоковой передачи данных от </w:t>
@@ -1143,10 +1135,10 @@
       </w:pPr>
       <w:r>
         <w:object w:dxaOrig="5281" w:dyaOrig="3826">
-          <v:shape id="_x0000_i1034" type="#_x0000_t75" style="width:263.85pt;height:191.3pt" o:ole="">
+          <v:shape id="_x0000_i1026" type="#_x0000_t75" style="width:263.85pt;height:191.3pt" o:ole="">
             <v:imagedata r:id="rId10" o:title=""/>
           </v:shape>
-          <o:OLEObject Type="Embed" ProgID="Visio.Drawing.15" ShapeID="_x0000_i1034" DrawAspect="Content" ObjectID="_1600593439" r:id="rId11"/>
+          <o:OLEObject Type="Embed" ProgID="Visio.Drawing.15" ShapeID="_x0000_i1026" DrawAspect="Content" ObjectID="_1600600959" r:id="rId11"/>
         </w:object>
       </w:r>
     </w:p>
@@ -1189,10 +1181,7 @@
         </w:rPr>
       </w:pPr>
       <w:r>
-        <w:t xml:space="preserve">Управляющий пакет начинается с 4 байтного заголовка, </w:t>
-      </w:r>
-      <w:r>
-        <w:t>за которым следует область данных размером 60 байт. Назначение полей заголовка приведено в следующей таблице</w:t>
+        <w:t>Управляющий пакет начинается с 4 байтного заголовка, за которым следует область данных размером 60 байт. Назначение полей заголовка приведено в следующей таблице</w:t>
       </w:r>
       <w:r>
         <w:rPr>
@@ -1324,10 +1313,12 @@
           </w:tcPr>
           <w:p>
             <w:r>
-              <w:t xml:space="preserve">Флаг, включающий транзакционный режим. Команда с таким флагом выполняется строго один раз. </w:t>
-            </w:r>
-            <w:r>
-              <w:t xml:space="preserve">Для этого контроллер запоминает порядковый номер </w:t>
+              <w:t>Флаг, включающий транзакционный режим</w:t>
+            </w:r>
+            <w:bookmarkStart w:id="0" w:name="_GoBack"/>
+            <w:bookmarkEnd w:id="0"/>
+            <w:r>
+              <w:t xml:space="preserve">. Команда с таким флагом выполняется строго один раз. Для этого контроллер запоминает порядковый номер </w:t>
             </w:r>
             <w:r>
               <w:rPr>
@@ -1348,13 +1339,16 @@
               <w:footnoteReference w:id="2"/>
             </w:r>
             <w:r>
-              <w:t xml:space="preserve"> с номером полученной команды.</w:t>
-            </w:r>
-            <w:r>
-              <w:t xml:space="preserve"> Если номера при сравнении отличаются более чем на единицу, контроллер считает, что часть команд потеряна безвозвратно и рассматривает это как фатальную ошибку</w:t>
-            </w:r>
-            <w:r>
-              <w:t>, на которую он реагирует перезагрузкой контроллера.</w:t>
+              <w:t xml:space="preserve"> с номером полученной команды. Если номера при сравнении отличаются более чем на единицу, контроллер </w:t>
+            </w:r>
+            <w:r>
+              <w:t>переходит в состояние ошибки и перестает выполнять транзакционные команды</w:t>
+            </w:r>
+            <w:r>
+              <w:t>.</w:t>
+            </w:r>
+            <w:r>
+              <w:t xml:space="preserve"> Сброс ошибки возможен с помощью отдельной команды.</w:t>
             </w:r>
           </w:p>
         </w:tc>
@@ -1542,14 +1536,12 @@
       </w:pPr>
       <w:r>
         <w:object w:dxaOrig="5281" w:dyaOrig="3826">
-          <v:shape id="_x0000_i1032" type="#_x0000_t75" style="width:263.85pt;height:191.3pt" o:ole="">
+          <v:shape id="_x0000_i1027" type="#_x0000_t75" style="width:263.85pt;height:191.3pt" o:ole="">
             <v:imagedata r:id="rId12" o:title=""/>
           </v:shape>
-          <o:OLEObject Type="Embed" ProgID="Visio.Drawing.15" ShapeID="_x0000_i1032" DrawAspect="Content" ObjectID="_1600593440" r:id="rId13"/>
+          <o:OLEObject Type="Embed" ProgID="Visio.Drawing.15" ShapeID="_x0000_i1027" DrawAspect="Content" ObjectID="_1600600960" r:id="rId13"/>
         </w:object>
       </w:r>
-      <w:bookmarkStart w:id="0" w:name="_GoBack"/>
-      <w:bookmarkEnd w:id="0"/>
     </w:p>
     <w:p>
       <w:pPr>
@@ -1727,7 +1719,7 @@
           <v:shape id="_x0000_i1028" type="#_x0000_t75" style="width:263.85pt;height:388.3pt" o:ole="">
             <v:imagedata r:id="rId14" o:title=""/>
           </v:shape>
-          <o:OLEObject Type="Embed" ProgID="Visio.Drawing.15" ShapeID="_x0000_i1028" DrawAspect="Content" ObjectID="_1600593441" r:id="rId15"/>
+          <o:OLEObject Type="Embed" ProgID="Visio.Drawing.15" ShapeID="_x0000_i1028" DrawAspect="Content" ObjectID="_1600600961" r:id="rId15"/>
         </w:object>
       </w:r>
     </w:p>
@@ -3168,7 +3160,7 @@
 </file>
 
 <file path=customXml/itemProps1.xml><?xml version="1.0" encoding="utf-8"?>
-<ds:datastoreItem xmlns:ds="http://schemas.openxmlformats.org/officeDocument/2006/customXml" ds:itemID="{8E1E189E-9DC6-4CF0-A4B2-80293DBF5225}">
+<ds:datastoreItem xmlns:ds="http://schemas.openxmlformats.org/officeDocument/2006/customXml" ds:itemID="{49244662-71A8-445D-B0E8-B20B2014A08E}">
   <ds:schemaRefs>
     <ds:schemaRef ds:uri="http://schemas.openxmlformats.org/officeDocument/2006/bibliography"/>
   </ds:schemaRefs>

</xml_diff>

<commit_message>
Cosmetic changes n doc
</commit_message>
<xml_diff>
--- a/doc/TeraSense USB API 2.docx
+++ b/doc/TeraSense USB API 2.docx
@@ -622,12 +622,14 @@
             <v:path o:extrusionok="f" gradientshapeok="t" o:connecttype="rect"/>
             <o:lock v:ext="edit" aspectratio="t"/>
           </v:shapetype>
-          <v:shape id="_x0000_i1025" type="#_x0000_t75" style="width:407.85pt;height:194.4pt" o:ole="">
+          <v:shape id="_x0000_i1042" type="#_x0000_t75" style="width:407.85pt;height:194.4pt" o:ole="">
             <v:imagedata r:id="rId8" o:title=""/>
           </v:shape>
-          <o:OLEObject Type="Embed" ProgID="Visio.Drawing.15" ShapeID="_x0000_i1025" DrawAspect="Content" ObjectID="_1600600958" r:id="rId9"/>
+          <o:OLEObject Type="Embed" ProgID="Visio.Drawing.15" ShapeID="_x0000_i1042" DrawAspect="Content" ObjectID="_1600605570" r:id="rId9"/>
         </w:object>
       </w:r>
+      <w:bookmarkStart w:id="0" w:name="_GoBack"/>
+      <w:bookmarkEnd w:id="0"/>
     </w:p>
     <w:p>
       <w:pPr>
@@ -1138,7 +1140,7 @@
           <v:shape id="_x0000_i1026" type="#_x0000_t75" style="width:263.85pt;height:191.3pt" o:ole="">
             <v:imagedata r:id="rId10" o:title=""/>
           </v:shape>
-          <o:OLEObject Type="Embed" ProgID="Visio.Drawing.15" ShapeID="_x0000_i1026" DrawAspect="Content" ObjectID="_1600600959" r:id="rId11"/>
+          <o:OLEObject Type="Embed" ProgID="Visio.Drawing.15" ShapeID="_x0000_i1026" DrawAspect="Content" ObjectID="_1600605571" r:id="rId11"/>
         </w:object>
       </w:r>
     </w:p>
@@ -1313,12 +1315,7 @@
           </w:tcPr>
           <w:p>
             <w:r>
-              <w:t>Флаг, включающий транзакционный режим</w:t>
-            </w:r>
-            <w:bookmarkStart w:id="0" w:name="_GoBack"/>
-            <w:bookmarkEnd w:id="0"/>
-            <w:r>
-              <w:t xml:space="preserve">. Команда с таким флагом выполняется строго один раз. Для этого контроллер запоминает порядковый номер </w:t>
+              <w:t xml:space="preserve">Флаг, включающий транзакционный режим. Команда с таким флагом выполняется строго один раз. Для этого контроллер запоминает порядковый номер </w:t>
             </w:r>
             <w:r>
               <w:rPr>
@@ -1539,7 +1536,7 @@
           <v:shape id="_x0000_i1027" type="#_x0000_t75" style="width:263.85pt;height:191.3pt" o:ole="">
             <v:imagedata r:id="rId12" o:title=""/>
           </v:shape>
-          <o:OLEObject Type="Embed" ProgID="Visio.Drawing.15" ShapeID="_x0000_i1027" DrawAspect="Content" ObjectID="_1600600960" r:id="rId13"/>
+          <o:OLEObject Type="Embed" ProgID="Visio.Drawing.15" ShapeID="_x0000_i1027" DrawAspect="Content" ObjectID="_1600605572" r:id="rId13"/>
         </w:object>
       </w:r>
     </w:p>
@@ -1719,7 +1716,7 @@
           <v:shape id="_x0000_i1028" type="#_x0000_t75" style="width:263.85pt;height:388.3pt" o:ole="">
             <v:imagedata r:id="rId14" o:title=""/>
           </v:shape>
-          <o:OLEObject Type="Embed" ProgID="Visio.Drawing.15" ShapeID="_x0000_i1028" DrawAspect="Content" ObjectID="_1600600961" r:id="rId15"/>
+          <o:OLEObject Type="Embed" ProgID="Visio.Drawing.15" ShapeID="_x0000_i1028" DrawAspect="Content" ObjectID="_1600605573" r:id="rId15"/>
         </w:object>
       </w:r>
     </w:p>
@@ -3160,7 +3157,7 @@
 </file>
 
 <file path=customXml/itemProps1.xml><?xml version="1.0" encoding="utf-8"?>
-<ds:datastoreItem xmlns:ds="http://schemas.openxmlformats.org/officeDocument/2006/customXml" ds:itemID="{49244662-71A8-445D-B0E8-B20B2014A08E}">
+<ds:datastoreItem xmlns:ds="http://schemas.openxmlformats.org/officeDocument/2006/customXml" ds:itemID="{3FBB6763-706A-4A60-8128-367F9E656279}">
   <ds:schemaRefs>
     <ds:schemaRef ds:uri="http://schemas.openxmlformats.org/officeDocument/2006/bibliography"/>
   </ds:schemaRefs>

</xml_diff>

<commit_message>
Size field is removed from header
</commit_message>
<xml_diff>
--- a/doc/TeraSense USB API 2.docx
+++ b/doc/TeraSense USB API 2.docx
@@ -622,27 +622,603 @@
             <v:path o:extrusionok="f" gradientshapeok="t" o:connecttype="rect"/>
             <o:lock v:ext="edit" aspectratio="t"/>
           </v:shapetype>
-          <v:shape id="_x0000_i1042" type="#_x0000_t75" style="width:407.85pt;height:194.4pt" o:ole="">
+          <v:shape id="_x0000_i1025" type="#_x0000_t75" style="width:407.85pt;height:194.4pt" o:ole="">
             <v:imagedata r:id="rId8" o:title=""/>
           </v:shape>
-          <o:OLEObject Type="Embed" ProgID="Visio.Drawing.15" ShapeID="_x0000_i1042" DrawAspect="Content" ObjectID="_1600605570" r:id="rId9"/>
+          <o:OLEObject Type="Embed" ProgID="Visio.Drawing.15" ShapeID="_x0000_i1025" DrawAspect="Content" ObjectID="_1600635013" r:id="rId9"/>
         </w:object>
+      </w:r>
+    </w:p>
+    <w:p>
+      <w:pPr>
+        <w:pStyle w:val="a4"/>
+      </w:pPr>
+      <w:r>
+        <w:t xml:space="preserve">Рисунок </w:t>
+      </w:r>
+      <w:r>
+        <w:fldChar w:fldCharType="begin"/>
+      </w:r>
+      <w:r>
+        <w:instrText xml:space="preserve"> SEQ Рисунок \* ARABIC </w:instrText>
+      </w:r>
+      <w:r>
+        <w:fldChar w:fldCharType="separate"/>
+      </w:r>
+      <w:r>
+        <w:rPr>
+          <w:noProof/>
+        </w:rPr>
+        <w:t>1</w:t>
+      </w:r>
+      <w:r>
+        <w:fldChar w:fldCharType="end"/>
+      </w:r>
+      <w:r>
+        <w:t xml:space="preserve">. </w:t>
+      </w:r>
+      <w:r>
+        <w:t xml:space="preserve">Аппаратная платформа </w:t>
+      </w:r>
+      <w:r>
+        <w:rPr>
+          <w:lang w:val="en-US"/>
+        </w:rPr>
+        <w:t>ZTEX</w:t>
+      </w:r>
+      <w:r>
+        <w:t xml:space="preserve"> 2.01</w:t>
+      </w:r>
+      <w:r>
+        <w:t>.</w:t>
+      </w:r>
+    </w:p>
+    <w:p>
+      <w:r>
+        <w:t xml:space="preserve">Центральная роль в реализации протокола отведена </w:t>
+      </w:r>
+      <w:r>
+        <w:rPr>
+          <w:lang w:val="en-US"/>
+        </w:rPr>
+        <w:t>USB</w:t>
+      </w:r>
+      <w:r>
+        <w:t xml:space="preserve"> </w:t>
+      </w:r>
+      <w:r>
+        <w:t xml:space="preserve">процессору </w:t>
+      </w:r>
+      <w:r>
+        <w:rPr>
+          <w:lang w:val="en-US"/>
+        </w:rPr>
+        <w:t>Cypress</w:t>
+      </w:r>
+      <w:r>
+        <w:t xml:space="preserve"> </w:t>
+      </w:r>
+      <w:r>
+        <w:rPr>
+          <w:lang w:val="en-US"/>
+        </w:rPr>
+        <w:t>FX</w:t>
+      </w:r>
+      <w:r>
+        <w:t>2</w:t>
+      </w:r>
+      <w:r>
+        <w:rPr>
+          <w:lang w:val="en-US"/>
+        </w:rPr>
+        <w:t>LP</w:t>
+      </w:r>
+      <w:r>
+        <w:t xml:space="preserve">, который позволяет передавать данные по шине </w:t>
+      </w:r>
+      <w:r>
+        <w:rPr>
+          <w:lang w:val="en-US"/>
+        </w:rPr>
+        <w:t>USB</w:t>
+      </w:r>
+      <w:r>
+        <w:t xml:space="preserve"> </w:t>
+      </w:r>
+      <w:r>
+        <w:t>на скорости до 480</w:t>
+      </w:r>
+      <w:r>
+        <w:rPr>
+          <w:lang w:val="en-US"/>
+        </w:rPr>
+        <w:t>Mbit</w:t>
+      </w:r>
+      <w:r>
+        <w:t>/</w:t>
+      </w:r>
+      <w:r>
+        <w:t xml:space="preserve">сек. К нему подключены 3 микросхемы энергонезависимой памяти. Память емкостью </w:t>
+      </w:r>
+      <w:r>
+        <w:t>16</w:t>
+      </w:r>
+      <w:r>
+        <w:rPr>
+          <w:lang w:val="en-US"/>
+        </w:rPr>
+        <w:t>Kbyte</w:t>
+      </w:r>
+      <w:r>
+        <w:t xml:space="preserve"> </w:t>
+      </w:r>
+      <w:r>
+        <w:t xml:space="preserve">используется для загрузки программы в </w:t>
+      </w:r>
+      <w:r>
+        <w:rPr>
+          <w:lang w:val="en-US"/>
+        </w:rPr>
+        <w:t>FX</w:t>
+      </w:r>
+      <w:r>
+        <w:t xml:space="preserve">2 </w:t>
+      </w:r>
+      <w:r>
+        <w:t>при подключении питания</w:t>
+      </w:r>
+      <w:r>
+        <w:t xml:space="preserve">. </w:t>
+      </w:r>
+      <w:r>
+        <w:t>Флэш-п</w:t>
+      </w:r>
+      <w:r>
+        <w:t xml:space="preserve">амять емкостью 16Мбайт хранит </w:t>
+      </w:r>
+      <w:r>
+        <w:t xml:space="preserve">конфигурационный </w:t>
+      </w:r>
+      <w:proofErr w:type="spellStart"/>
+      <w:r>
+        <w:t>битстрим</w:t>
+      </w:r>
+      <w:proofErr w:type="spellEnd"/>
+      <w:r>
+        <w:t xml:space="preserve"> для </w:t>
+      </w:r>
+      <w:r>
+        <w:rPr>
+          <w:lang w:val="en-US"/>
+        </w:rPr>
+        <w:t>FPGA</w:t>
+      </w:r>
+      <w:r>
+        <w:t xml:space="preserve">, который автоматически загружается при подключении питания, а также макрокоманды и набор первоначальных настроек для </w:t>
+      </w:r>
+      <w:r>
+        <w:rPr>
+          <w:lang w:val="en-US"/>
+        </w:rPr>
+        <w:t>FPGA</w:t>
+      </w:r>
+      <w:r>
+        <w:t xml:space="preserve">. Последний также хранится в виде макрокоманды </w:t>
+      </w:r>
+      <w:r>
+        <w:rPr>
+          <w:lang w:val="en-US"/>
+        </w:rPr>
+        <w:t>INIT</w:t>
+      </w:r>
+      <w:r>
+        <w:t>, исполняющейся автоматически при подключении питания.</w:t>
+      </w:r>
+      <w:r>
+        <w:t xml:space="preserve"> Микросхема памяти емкостью 128 байт хранит идентификатор модели, уникальный идентификатор устройства, а также набор описателей макрокоманд. Сами макрокоманды хранятся в старших адресах 16 мегабайтной флэш-памяти в виде последовательности низкоуровневых команд.</w:t>
+      </w:r>
+    </w:p>
+    <w:p>
+      <w:r>
+        <w:lastRenderedPageBreak/>
+        <w:t xml:space="preserve">Микросхема </w:t>
+      </w:r>
+      <w:r>
+        <w:rPr>
+          <w:lang w:val="en-US"/>
+        </w:rPr>
+        <w:t>FPGA</w:t>
+      </w:r>
+      <w:r>
+        <w:t xml:space="preserve"> </w:t>
+      </w:r>
+      <w:r>
+        <w:t xml:space="preserve">связана с процессором </w:t>
+      </w:r>
+      <w:r>
+        <w:rPr>
+          <w:lang w:val="en-US"/>
+        </w:rPr>
+        <w:t>FX</w:t>
+      </w:r>
+      <w:r>
+        <w:t xml:space="preserve">2 </w:t>
+      </w:r>
+      <w:r>
+        <w:t>двумя шинами. Медленная шина управления предназначена дл</w:t>
+      </w:r>
+      <w:r>
+        <w:t xml:space="preserve">я инициализации и проверки статуса, этой шиной управляет </w:t>
+      </w:r>
+      <w:r>
+        <w:rPr>
+          <w:lang w:val="en-US"/>
+        </w:rPr>
+        <w:t>FX</w:t>
+      </w:r>
+      <w:r>
+        <w:t>2</w:t>
+      </w:r>
+      <w:r>
+        <w:t xml:space="preserve">. Вторая шина предназначена для быстрой передачи потока данных, ей управляет </w:t>
+      </w:r>
+      <w:r>
+        <w:rPr>
+          <w:lang w:val="en-US"/>
+        </w:rPr>
+        <w:t>FPGA</w:t>
+      </w:r>
+      <w:r>
+        <w:t xml:space="preserve">. При этом данные сразу передаются в шину </w:t>
+      </w:r>
+      <w:r>
+        <w:rPr>
+          <w:lang w:val="en-US"/>
+        </w:rPr>
+        <w:t>USB</w:t>
+      </w:r>
+      <w:r>
+        <w:t xml:space="preserve"> без всякой обработки со стороны </w:t>
+      </w:r>
+      <w:r>
+        <w:rPr>
+          <w:lang w:val="en-US"/>
+        </w:rPr>
+        <w:t>FX</w:t>
+      </w:r>
+      <w:r>
+        <w:t>2</w:t>
+      </w:r>
+      <w:r>
+        <w:t>,</w:t>
+      </w:r>
+      <w:r>
+        <w:t xml:space="preserve"> </w:t>
+      </w:r>
+      <w:r>
+        <w:t>что позволяет передавать их на максимальной скорости.</w:t>
+      </w:r>
+    </w:p>
+    <w:p>
+      <w:r>
+        <w:t xml:space="preserve">Поступающие по </w:t>
+      </w:r>
+      <w:r>
+        <w:rPr>
+          <w:lang w:val="en-US"/>
+        </w:rPr>
+        <w:t>USB</w:t>
+      </w:r>
+      <w:r>
+        <w:t xml:space="preserve"> </w:t>
+      </w:r>
+      <w:r>
+        <w:t xml:space="preserve">шине запросы всегда обрабатываются </w:t>
+      </w:r>
+      <w:r>
+        <w:t>процессором команд</w:t>
+      </w:r>
+      <w:r>
+        <w:t xml:space="preserve">. Мы будем называть их управляющими пакетами. Они выполняют функции управления процессором, чтения </w:t>
+      </w:r>
+      <w:r>
+        <w:t>/</w:t>
+      </w:r>
+      <w:r>
+        <w:t xml:space="preserve"> записи</w:t>
+      </w:r>
+      <w:r>
+        <w:t xml:space="preserve"> </w:t>
+      </w:r>
+      <w:r>
+        <w:t xml:space="preserve">памяти, а также управления </w:t>
+      </w:r>
+      <w:r>
+        <w:rPr>
+          <w:lang w:val="en-US"/>
+        </w:rPr>
+        <w:t>FPGA</w:t>
+      </w:r>
+      <w:r>
+        <w:t xml:space="preserve"> </w:t>
+      </w:r>
+      <w:r>
+        <w:t xml:space="preserve">и чтения его статуса. Управляющие запросы могут </w:t>
+      </w:r>
+      <w:r>
+        <w:t>активизировать</w:t>
+      </w:r>
+      <w:r>
+        <w:t xml:space="preserve"> режим потоковой передачи данных от устройства.</w:t>
+      </w:r>
+      <w:r>
+        <w:t xml:space="preserve"> После этого процессор команд может по-прежнему получать команды, но не может отвечать на них. Выход из режима потоковой передачи происходит при получении команды сброса, которая выключает потоковую передачу и переводит </w:t>
+      </w:r>
+      <w:r>
+        <w:rPr>
+          <w:lang w:val="en-US"/>
+        </w:rPr>
+        <w:t>FPGA</w:t>
+      </w:r>
+      <w:r>
+        <w:t xml:space="preserve"> в состояние, идентичное состоянию после включения питания</w:t>
+      </w:r>
+      <w:r>
+        <w:t>.</w:t>
+      </w:r>
+    </w:p>
+    <w:p>
+      <w:pPr>
+        <w:pStyle w:val="2"/>
+      </w:pPr>
+      <w:r>
+        <w:t xml:space="preserve">Проблема помехоустойчивости </w:t>
+      </w:r>
+      <w:r>
+        <w:rPr>
+          <w:lang w:val="en-US"/>
+        </w:rPr>
+        <w:t>USB</w:t>
+      </w:r>
+    </w:p>
+    <w:p>
+      <w:r>
+        <w:t xml:space="preserve">Данные передаются по шине </w:t>
+      </w:r>
+      <w:r>
+        <w:rPr>
+          <w:lang w:val="en-US"/>
+        </w:rPr>
+        <w:t>USB</w:t>
+      </w:r>
+      <w:r>
+        <w:t xml:space="preserve"> </w:t>
+      </w:r>
+      <w:r>
+        <w:t xml:space="preserve">в виде пакетов, ограниченных по длине и снабженных контрольной суммой, что позволяет обнаруживать повреждение данных в процессе передачи. В этом эта шина похожа на </w:t>
+      </w:r>
+      <w:r>
+        <w:rPr>
+          <w:lang w:val="en-US"/>
+        </w:rPr>
+        <w:t>Ethernet</w:t>
+      </w:r>
+      <w:r>
+        <w:t>.</w:t>
+      </w:r>
+      <w:r>
+        <w:t xml:space="preserve"> Теоретически протокол позволяет обрабатывать ошибки передачи данных за счет повторной передачи пакетов, но на практике обнаружение ошибок обычно приводит к разрыву соединения и прекращению передачи данных. Это отчасти связано со сложностью протокола, в котором участвуют и служебные пакеты, потеря которых приводит к непредвиденным последствиям. Разорванное соединение можно </w:t>
+      </w:r>
+      <w:proofErr w:type="spellStart"/>
+      <w:r>
+        <w:t>переоткрыть</w:t>
+      </w:r>
+      <w:proofErr w:type="spellEnd"/>
+      <w:r>
+        <w:t xml:space="preserve"> заново, но в отличие от </w:t>
+      </w:r>
+      <w:r>
+        <w:rPr>
+          <w:lang w:val="en-US"/>
+        </w:rPr>
+        <w:t>Ethernet</w:t>
+      </w:r>
+      <w:r>
+        <w:t xml:space="preserve"> </w:t>
+      </w:r>
+      <w:r>
+        <w:t xml:space="preserve">в </w:t>
+      </w:r>
+      <w:r>
+        <w:rPr>
+          <w:lang w:val="en-US"/>
+        </w:rPr>
+        <w:t>USB</w:t>
+      </w:r>
+      <w:r>
+        <w:t xml:space="preserve"> </w:t>
+      </w:r>
+      <w:r>
+        <w:t xml:space="preserve">деление данных на пакеты непрозрачно для приложений, поэтому приложение в общем случае не в состоянии определить, какая часть отправленных данных была получена адресатом, а какая была потеряна. Точно также оно не в состоянии определить, какая часть принятых данных была потеряна. Однако в одном частном случае </w:t>
+      </w:r>
+      <w:r>
+        <w:t xml:space="preserve">детектирование потерянных данных становится возможным. Для этого приложение должно само поделить поток данных на пакеты так, чтобы в каждом </w:t>
+      </w:r>
+      <w:r>
+        <w:rPr>
+          <w:lang w:val="en-US"/>
+        </w:rPr>
+        <w:t>USB</w:t>
+      </w:r>
+      <w:r>
+        <w:t xml:space="preserve"> </w:t>
+      </w:r>
+      <w:r>
+        <w:t xml:space="preserve">пакете содержалось целое число пакетов уровня приложения. Для этого достаточно выбрать размер пакета так, чтобы он был делителем максимального размера </w:t>
+      </w:r>
+      <w:r>
+        <w:rPr>
+          <w:lang w:val="en-US"/>
+        </w:rPr>
+        <w:t>USB</w:t>
+      </w:r>
+      <w:r>
+        <w:t xml:space="preserve"> </w:t>
+      </w:r>
+      <w:r>
+        <w:t>пакета</w:t>
+      </w:r>
+      <w:r>
+        <w:rPr>
+          <w:rStyle w:val="af"/>
+        </w:rPr>
+        <w:footnoteReference w:id="1"/>
+      </w:r>
+      <w:r>
+        <w:t>. В протоколе версии 2.0 все данные пересылаются пакетами по 64 байта. Каждый пакет снабжен порядковым номером, который позволяет определить, какие пакеты были уже обработаны, а какие – потеряны безвозвратно.</w:t>
+      </w:r>
+    </w:p>
+    <w:p>
+      <w:pPr>
+        <w:pStyle w:val="2"/>
+      </w:pPr>
+      <w:r>
+        <w:t>Структура пакетов протокола</w:t>
+      </w:r>
+    </w:p>
+    <w:p>
+      <w:r>
+        <w:t>В протоколе используются 2 вида пакетов. Управляющие пакеты обрабатываются процессором команд</w:t>
+      </w:r>
+      <w:r>
+        <w:t xml:space="preserve">, потоковые пакеты используются для потоковой передачи данных от </w:t>
+      </w:r>
+      <w:r>
+        <w:rPr>
+          <w:lang w:val="en-US"/>
+        </w:rPr>
+        <w:t>FPGA</w:t>
+      </w:r>
+      <w:r>
+        <w:t xml:space="preserve"> </w:t>
+      </w:r>
+      <w:r>
+        <w:t xml:space="preserve">к клиенту без всякой обработки со стороны процессора </w:t>
+      </w:r>
+      <w:r>
+        <w:rPr>
+          <w:lang w:val="en-US"/>
+        </w:rPr>
+        <w:t>FX</w:t>
+      </w:r>
+      <w:r>
+        <w:t>2</w:t>
+      </w:r>
+      <w:r>
+        <w:t>. Клиент различает эти 2 вида пакетов в зависимости от значения старшего бита первого байта – он равен 1 для управляющих пакетов и 0 для потоковых.</w:t>
+      </w:r>
+    </w:p>
+    <w:p>
+      <w:pPr>
+        <w:rPr>
+          <w:b/>
+        </w:rPr>
+      </w:pPr>
+      <w:r>
+        <w:lastRenderedPageBreak/>
+        <w:t>Следующий рисунок иллюстрирует структуру управляющего пакета.</w:t>
+      </w:r>
+    </w:p>
+    <w:p>
+      <w:pPr>
+        <w:keepNext/>
+      </w:pPr>
+      <w:r>
+        <w:object w:dxaOrig="5281" w:dyaOrig="3826">
+          <v:shape id="_x0000_i1030" type="#_x0000_t75" style="width:263.85pt;height:191.3pt" o:ole="">
+            <v:imagedata r:id="rId10" o:title=""/>
+          </v:shape>
+          <o:OLEObject Type="Embed" ProgID="Visio.Drawing.15" ShapeID="_x0000_i1030" DrawAspect="Content" ObjectID="_1600635014" r:id="rId11"/>
+        </w:object>
+      </w:r>
+    </w:p>
+    <w:p>
+      <w:pPr>
+        <w:pStyle w:val="a4"/>
+      </w:pPr>
+      <w:r>
+        <w:t xml:space="preserve">Рисунок </w:t>
+      </w:r>
+      <w:r>
+        <w:fldChar w:fldCharType="begin"/>
+      </w:r>
+      <w:r>
+        <w:instrText xml:space="preserve"> SEQ Рисунок \* ARABIC </w:instrText>
+      </w:r>
+      <w:r>
+        <w:fldChar w:fldCharType="separate"/>
+      </w:r>
+      <w:r>
+        <w:rPr>
+          <w:noProof/>
+        </w:rPr>
+        <w:t>2</w:t>
+      </w:r>
+      <w:r>
+        <w:fldChar w:fldCharType="end"/>
+      </w:r>
+      <w:r>
+        <w:t xml:space="preserve">. </w:t>
+      </w:r>
+      <w:r>
+        <w:t>Структура управляющего пакета.</w:t>
+      </w:r>
+    </w:p>
+    <w:p>
+      <w:r>
+        <w:t xml:space="preserve">Управляющий пакет начинается с 4 байтного заголовка, за которым следует область данных размером 60 байт. </w:t>
+      </w:r>
+      <w:r>
+        <w:t>Данные конкретной команды могут использовать только часть этой области или не использовать совсем (например, команда сброса не передает данных). Размер данных при необходимости помещается в начало области данных вместе с другими необходимыми полями, специфичными для конкретной команды.</w:t>
+      </w:r>
+    </w:p>
+    <w:p>
+      <w:r>
+        <w:t xml:space="preserve">Назначение полей заголовка </w:t>
+      </w:r>
+      <w:r>
+        <w:t xml:space="preserve">управляющего пакета </w:t>
+      </w:r>
+      <w:r>
+        <w:t>приведено в следующей таблице</w:t>
+      </w:r>
+      <w:r>
+        <w:t>:</w:t>
+      </w:r>
+    </w:p>
+    <w:p>
+      <w:pPr>
+        <w:pStyle w:val="a4"/>
+        <w:keepNext/>
+      </w:pPr>
+      <w:proofErr w:type="spellStart"/>
+      <w:r>
+        <w:t>Ta</w:t>
       </w:r>
       <w:bookmarkStart w:id="0" w:name="_GoBack"/>
       <w:bookmarkEnd w:id="0"/>
-    </w:p>
-    <w:p>
-      <w:pPr>
-        <w:pStyle w:val="a4"/>
-      </w:pPr>
-      <w:r>
-        <w:t xml:space="preserve">Рисунок </w:t>
+      <w:r>
+        <w:t>ble</w:t>
+      </w:r>
+      <w:proofErr w:type="spellEnd"/>
+      <w:r>
+        <w:t xml:space="preserve"> </w:t>
       </w:r>
       <w:r>
         <w:fldChar w:fldCharType="begin"/>
       </w:r>
       <w:r>
-        <w:instrText xml:space="preserve"> SEQ Рисунок \* ARABIC </w:instrText>
+        <w:instrText xml:space="preserve"> SEQ Table \* ARABIC </w:instrText>
       </w:r>
       <w:r>
         <w:fldChar w:fldCharType="separate"/>
@@ -657,539 +1233,7 @@
         <w:fldChar w:fldCharType="end"/>
       </w:r>
       <w:r>
-        <w:t xml:space="preserve">. </w:t>
-      </w:r>
-      <w:r>
-        <w:t xml:space="preserve">Аппаратная платформа </w:t>
-      </w:r>
-      <w:r>
-        <w:rPr>
-          <w:lang w:val="en-US"/>
-        </w:rPr>
-        <w:t>ZTEX</w:t>
-      </w:r>
-      <w:r>
-        <w:t xml:space="preserve"> 2.01</w:t>
-      </w:r>
-      <w:r>
-        <w:t>.</w:t>
-      </w:r>
-    </w:p>
-    <w:p>
-      <w:r>
-        <w:t xml:space="preserve">Центральная роль в реализации протокола отведена </w:t>
-      </w:r>
-      <w:r>
-        <w:rPr>
-          <w:lang w:val="en-US"/>
-        </w:rPr>
-        <w:t>USB</w:t>
-      </w:r>
-      <w:r>
-        <w:t xml:space="preserve"> </w:t>
-      </w:r>
-      <w:r>
-        <w:t xml:space="preserve">процессору </w:t>
-      </w:r>
-      <w:r>
-        <w:rPr>
-          <w:lang w:val="en-US"/>
-        </w:rPr>
-        <w:t>Cypress</w:t>
-      </w:r>
-      <w:r>
-        <w:t xml:space="preserve"> </w:t>
-      </w:r>
-      <w:r>
-        <w:rPr>
-          <w:lang w:val="en-US"/>
-        </w:rPr>
-        <w:t>FX</w:t>
-      </w:r>
-      <w:r>
-        <w:t>2</w:t>
-      </w:r>
-      <w:r>
-        <w:rPr>
-          <w:lang w:val="en-US"/>
-        </w:rPr>
-        <w:t>LP</w:t>
-      </w:r>
-      <w:r>
-        <w:t xml:space="preserve">, который позволяет передавать данные по шине </w:t>
-      </w:r>
-      <w:r>
-        <w:rPr>
-          <w:lang w:val="en-US"/>
-        </w:rPr>
-        <w:t>USB</w:t>
-      </w:r>
-      <w:r>
-        <w:t xml:space="preserve"> </w:t>
-      </w:r>
-      <w:r>
-        <w:t>на скорости до 480</w:t>
-      </w:r>
-      <w:r>
-        <w:rPr>
-          <w:lang w:val="en-US"/>
-        </w:rPr>
-        <w:t>Mbit</w:t>
-      </w:r>
-      <w:r>
-        <w:t>/</w:t>
-      </w:r>
-      <w:r>
-        <w:t xml:space="preserve">сек. К нему подключены 3 микросхемы энергонезависимой памяти. Память емкостью </w:t>
-      </w:r>
-      <w:r>
-        <w:t>16</w:t>
-      </w:r>
-      <w:r>
-        <w:rPr>
-          <w:lang w:val="en-US"/>
-        </w:rPr>
-        <w:t>Kbyte</w:t>
-      </w:r>
-      <w:r>
-        <w:t xml:space="preserve"> </w:t>
-      </w:r>
-      <w:r>
-        <w:t xml:space="preserve">используется для загрузки программы в </w:t>
-      </w:r>
-      <w:r>
-        <w:rPr>
-          <w:lang w:val="en-US"/>
-        </w:rPr>
-        <w:t>FX</w:t>
-      </w:r>
-      <w:r>
-        <w:t xml:space="preserve">2 </w:t>
-      </w:r>
-      <w:r>
-        <w:t>при подключении питания</w:t>
-      </w:r>
-      <w:r>
-        <w:t xml:space="preserve">. </w:t>
-      </w:r>
-      <w:r>
-        <w:t>Флэш-п</w:t>
-      </w:r>
-      <w:r>
-        <w:t xml:space="preserve">амять емкостью 16Мбайт хранит </w:t>
-      </w:r>
-      <w:r>
-        <w:t xml:space="preserve">конфигурационный </w:t>
-      </w:r>
-      <w:proofErr w:type="spellStart"/>
-      <w:r>
-        <w:t>битстрим</w:t>
-      </w:r>
-      <w:proofErr w:type="spellEnd"/>
-      <w:r>
-        <w:t xml:space="preserve"> для </w:t>
-      </w:r>
-      <w:r>
-        <w:rPr>
-          <w:lang w:val="en-US"/>
-        </w:rPr>
-        <w:t>FPGA</w:t>
-      </w:r>
-      <w:r>
-        <w:t xml:space="preserve">, который автоматически загружается при подключении питания, а также макрокоманды и набор первоначальных настроек для </w:t>
-      </w:r>
-      <w:r>
-        <w:rPr>
-          <w:lang w:val="en-US"/>
-        </w:rPr>
-        <w:t>FPGA</w:t>
-      </w:r>
-      <w:r>
-        <w:t xml:space="preserve">. Последний также хранится в виде макрокоманды </w:t>
-      </w:r>
-      <w:r>
-        <w:rPr>
-          <w:lang w:val="en-US"/>
-        </w:rPr>
-        <w:t>INIT</w:t>
-      </w:r>
-      <w:r>
-        <w:t>, исполняющейся автоматически при подключении питания.</w:t>
-      </w:r>
-      <w:r>
-        <w:t xml:space="preserve"> Микросхема памяти емкостью 128 байт хранит идентификатор модели, уникальный идентификатор устройства, а также набор описателей макрокоманд. Сами макрокоманды хранятся в старших адресах 16 мегабайтной флэш-памяти в виде последовательности низкоуровневых команд.</w:t>
-      </w:r>
-    </w:p>
-    <w:p>
-      <w:r>
-        <w:lastRenderedPageBreak/>
-        <w:t xml:space="preserve">Микросхема </w:t>
-      </w:r>
-      <w:r>
-        <w:rPr>
-          <w:lang w:val="en-US"/>
-        </w:rPr>
-        <w:t>FPGA</w:t>
-      </w:r>
-      <w:r>
-        <w:t xml:space="preserve"> </w:t>
-      </w:r>
-      <w:r>
-        <w:t xml:space="preserve">связана с процессором </w:t>
-      </w:r>
-      <w:r>
-        <w:rPr>
-          <w:lang w:val="en-US"/>
-        </w:rPr>
-        <w:t>FX</w:t>
-      </w:r>
-      <w:r>
-        <w:t xml:space="preserve">2 </w:t>
-      </w:r>
-      <w:r>
-        <w:t>двумя шинами. Медленная шина управления предназначена дл</w:t>
-      </w:r>
-      <w:r>
-        <w:t xml:space="preserve">я инициализации и проверки статуса, этой шиной управляет </w:t>
-      </w:r>
-      <w:r>
-        <w:rPr>
-          <w:lang w:val="en-US"/>
-        </w:rPr>
-        <w:t>FX</w:t>
-      </w:r>
-      <w:r>
-        <w:t>2</w:t>
-      </w:r>
-      <w:r>
-        <w:t xml:space="preserve">. Вторая шина предназначена для быстрой передачи потока данных, ей управляет </w:t>
-      </w:r>
-      <w:r>
-        <w:rPr>
-          <w:lang w:val="en-US"/>
-        </w:rPr>
-        <w:t>FPGA</w:t>
-      </w:r>
-      <w:r>
-        <w:t xml:space="preserve">. При этом данные сразу передаются в шину </w:t>
-      </w:r>
-      <w:r>
-        <w:rPr>
-          <w:lang w:val="en-US"/>
-        </w:rPr>
-        <w:t>USB</w:t>
-      </w:r>
-      <w:r>
-        <w:t xml:space="preserve"> без всякой обработки со стороны </w:t>
-      </w:r>
-      <w:r>
-        <w:rPr>
-          <w:lang w:val="en-US"/>
-        </w:rPr>
-        <w:t>FX</w:t>
-      </w:r>
-      <w:r>
-        <w:t>2</w:t>
-      </w:r>
-      <w:r>
-        <w:t>,</w:t>
-      </w:r>
-      <w:r>
-        <w:t xml:space="preserve"> </w:t>
-      </w:r>
-      <w:r>
-        <w:t>что позволяет передавать их на максимальной скорости.</w:t>
-      </w:r>
-    </w:p>
-    <w:p>
-      <w:r>
-        <w:t xml:space="preserve">Поступающие по </w:t>
-      </w:r>
-      <w:r>
-        <w:rPr>
-          <w:lang w:val="en-US"/>
-        </w:rPr>
-        <w:t>USB</w:t>
-      </w:r>
-      <w:r>
-        <w:t xml:space="preserve"> </w:t>
-      </w:r>
-      <w:r>
-        <w:t xml:space="preserve">шине запросы всегда обрабатываются </w:t>
-      </w:r>
-      <w:r>
-        <w:t>процессором команд</w:t>
-      </w:r>
-      <w:r>
-        <w:t xml:space="preserve">. Мы будем называть их управляющими пакетами. Они выполняют функции управления процессором, чтения </w:t>
-      </w:r>
-      <w:r>
-        <w:t>/</w:t>
-      </w:r>
-      <w:r>
-        <w:t xml:space="preserve"> записи</w:t>
-      </w:r>
-      <w:r>
-        <w:t xml:space="preserve"> </w:t>
-      </w:r>
-      <w:r>
-        <w:t xml:space="preserve">памяти, а также управления </w:t>
-      </w:r>
-      <w:r>
-        <w:rPr>
-          <w:lang w:val="en-US"/>
-        </w:rPr>
-        <w:t>FPGA</w:t>
-      </w:r>
-      <w:r>
-        <w:t xml:space="preserve"> </w:t>
-      </w:r>
-      <w:r>
-        <w:t xml:space="preserve">и чтения его статуса. Управляющие запросы могут </w:t>
-      </w:r>
-      <w:r>
-        <w:t>активизировать</w:t>
-      </w:r>
-      <w:r>
-        <w:t xml:space="preserve"> режим потоковой передачи данных от устройства.</w:t>
-      </w:r>
-      <w:r>
-        <w:t xml:space="preserve"> После этого процессор команд может по-прежнему получать команды, но не может отвечать на них. Выход из режима потоковой передачи происходит при получении команды сброса, которая выключает потоковую передачу и переводит </w:t>
-      </w:r>
-      <w:r>
-        <w:rPr>
-          <w:lang w:val="en-US"/>
-        </w:rPr>
-        <w:t>FPGA</w:t>
-      </w:r>
-      <w:r>
-        <w:t xml:space="preserve"> в состояние, идентичное состоянию после включения питания</w:t>
-      </w:r>
-      <w:r>
-        <w:t>.</w:t>
-      </w:r>
-    </w:p>
-    <w:p>
-      <w:pPr>
-        <w:pStyle w:val="2"/>
-      </w:pPr>
-      <w:r>
-        <w:t xml:space="preserve">Проблема помехоустойчивости </w:t>
-      </w:r>
-      <w:r>
-        <w:rPr>
-          <w:lang w:val="en-US"/>
-        </w:rPr>
-        <w:t>USB</w:t>
-      </w:r>
-    </w:p>
-    <w:p>
-      <w:r>
-        <w:t xml:space="preserve">Данные передаются по шине </w:t>
-      </w:r>
-      <w:r>
-        <w:rPr>
-          <w:lang w:val="en-US"/>
-        </w:rPr>
-        <w:t>USB</w:t>
-      </w:r>
-      <w:r>
-        <w:t xml:space="preserve"> </w:t>
-      </w:r>
-      <w:r>
-        <w:t xml:space="preserve">в виде пакетов, ограниченных по длине и снабженных контрольной суммой, что позволяет обнаруживать повреждение данных в процессе передачи. В этом эта шина похожа на </w:t>
-      </w:r>
-      <w:r>
-        <w:rPr>
-          <w:lang w:val="en-US"/>
-        </w:rPr>
-        <w:t>Ethernet</w:t>
-      </w:r>
-      <w:r>
-        <w:t>.</w:t>
-      </w:r>
-      <w:r>
-        <w:t xml:space="preserve"> Теоретически протокол позволяет обрабатывать ошибки передачи данных за счет повторной передачи пакетов, но на практике обнаружение ошибок обычно приводит к разрыву соединения и прекращению передачи данных. Это отчасти связано со сложностью протокола, в котором участвуют и служебные пакеты, потеря которых приводит к непредвиденным последствиям. Разорванное соединение можно </w:t>
-      </w:r>
-      <w:proofErr w:type="spellStart"/>
-      <w:r>
-        <w:t>переоткрыть</w:t>
-      </w:r>
-      <w:proofErr w:type="spellEnd"/>
-      <w:r>
-        <w:t xml:space="preserve"> заново, но в отличие от </w:t>
-      </w:r>
-      <w:r>
-        <w:rPr>
-          <w:lang w:val="en-US"/>
-        </w:rPr>
-        <w:t>Ethernet</w:t>
-      </w:r>
-      <w:r>
-        <w:t xml:space="preserve"> </w:t>
-      </w:r>
-      <w:r>
-        <w:t xml:space="preserve">в </w:t>
-      </w:r>
-      <w:r>
-        <w:rPr>
-          <w:lang w:val="en-US"/>
-        </w:rPr>
-        <w:t>USB</w:t>
-      </w:r>
-      <w:r>
-        <w:t xml:space="preserve"> </w:t>
-      </w:r>
-      <w:r>
-        <w:t xml:space="preserve">деление данных на пакеты непрозрачно для приложений, поэтому приложение в общем случае не в состоянии определить, какая часть отправленных данных была получена адресатом, а какая была потеряна. Точно также оно не в состоянии определить, какая часть принятых данных была потеряна. Однако в одном частном случае </w:t>
-      </w:r>
-      <w:r>
-        <w:t xml:space="preserve">детектирование потерянных данных становится возможным. Для этого приложение должно само поделить поток данных на пакеты так, чтобы в каждом </w:t>
-      </w:r>
-      <w:r>
-        <w:rPr>
-          <w:lang w:val="en-US"/>
-        </w:rPr>
-        <w:t>USB</w:t>
-      </w:r>
-      <w:r>
-        <w:t xml:space="preserve"> </w:t>
-      </w:r>
-      <w:r>
-        <w:t xml:space="preserve">пакете содержалось целое число пакетов уровня приложения. Для этого достаточно выбрать размер пакета так, чтобы он был делителем максимального размера </w:t>
-      </w:r>
-      <w:r>
-        <w:rPr>
-          <w:lang w:val="en-US"/>
-        </w:rPr>
-        <w:t>USB</w:t>
-      </w:r>
-      <w:r>
-        <w:t xml:space="preserve"> </w:t>
-      </w:r>
-      <w:r>
-        <w:t>пакета</w:t>
-      </w:r>
-      <w:r>
-        <w:rPr>
-          <w:rStyle w:val="af"/>
-        </w:rPr>
-        <w:footnoteReference w:id="1"/>
-      </w:r>
-      <w:r>
-        <w:t>. В протоколе версии 2.0 все данные пересылаются пакетами по 64 байта. Каждый пакет снабжен порядковым номером, который позволяет определить, какие пакеты были уже обработаны, а какие – потеряны безвозвратно.</w:t>
-      </w:r>
-    </w:p>
-    <w:p>
-      <w:pPr>
-        <w:pStyle w:val="2"/>
-      </w:pPr>
-      <w:r>
-        <w:t>Структура пакетов протокола</w:t>
-      </w:r>
-    </w:p>
-    <w:p>
-      <w:r>
-        <w:t>В протоколе используются 2 вида пакетов. Управляющие пакеты обрабатываются процессором команд</w:t>
-      </w:r>
-      <w:r>
-        <w:t xml:space="preserve">, потоковые пакеты используются для потоковой передачи данных от </w:t>
-      </w:r>
-      <w:r>
-        <w:rPr>
-          <w:lang w:val="en-US"/>
-        </w:rPr>
-        <w:t>FPGA</w:t>
-      </w:r>
-      <w:r>
-        <w:t xml:space="preserve"> </w:t>
-      </w:r>
-      <w:r>
-        <w:t xml:space="preserve">к клиенту без всякой обработки со стороны процессора </w:t>
-      </w:r>
-      <w:r>
-        <w:rPr>
-          <w:lang w:val="en-US"/>
-        </w:rPr>
-        <w:t>FX</w:t>
-      </w:r>
-      <w:r>
-        <w:t>2</w:t>
-      </w:r>
-      <w:r>
-        <w:t>. Клиент различает эти 2 вида пакетов в зависимости от значения старшего бита первого байта – он равен 1 для управляющих пакетов и 0 для потоковых.</w:t>
-      </w:r>
-    </w:p>
-    <w:p>
-      <w:pPr>
-        <w:rPr>
-          <w:b/>
-        </w:rPr>
-      </w:pPr>
-      <w:r>
-        <w:lastRenderedPageBreak/>
-        <w:t>Следующий рисунок иллюстрирует структуру управляющего пакета.</w:t>
-      </w:r>
-    </w:p>
-    <w:p>
-      <w:pPr>
-        <w:keepNext/>
-      </w:pPr>
-      <w:r>
-        <w:object w:dxaOrig="5281" w:dyaOrig="3826">
-          <v:shape id="_x0000_i1026" type="#_x0000_t75" style="width:263.85pt;height:191.3pt" o:ole="">
-            <v:imagedata r:id="rId10" o:title=""/>
-          </v:shape>
-          <o:OLEObject Type="Embed" ProgID="Visio.Drawing.15" ShapeID="_x0000_i1026" DrawAspect="Content" ObjectID="_1600605571" r:id="rId11"/>
-        </w:object>
-      </w:r>
-    </w:p>
-    <w:p>
-      <w:pPr>
-        <w:pStyle w:val="a4"/>
-      </w:pPr>
-      <w:r>
-        <w:t xml:space="preserve">Рисунок </w:t>
-      </w:r>
-      <w:r>
-        <w:fldChar w:fldCharType="begin"/>
-      </w:r>
-      <w:r>
-        <w:instrText xml:space="preserve"> SEQ Рисунок \* ARABIC </w:instrText>
-      </w:r>
-      <w:r>
-        <w:fldChar w:fldCharType="separate"/>
-      </w:r>
-      <w:r>
-        <w:rPr>
-          <w:noProof/>
-        </w:rPr>
-        <w:t>2</w:t>
-      </w:r>
-      <w:r>
-        <w:fldChar w:fldCharType="end"/>
-      </w:r>
-      <w:r>
-        <w:t xml:space="preserve">. </w:t>
-      </w:r>
-      <w:r>
-        <w:t>Структура управляющего пакета.</w:t>
-      </w:r>
-    </w:p>
-    <w:p>
-      <w:pPr>
-        <w:rPr>
-          <w:lang w:val="en-US"/>
-        </w:rPr>
-      </w:pPr>
-      <w:r>
-        <w:t>Управляющий пакет начинается с 4 байтного заголовка, за которым следует область данных размером 60 байт. Назначение полей заголовка приведено в следующей таблице</w:t>
-      </w:r>
-      <w:r>
-        <w:rPr>
-          <w:lang w:val="en-US"/>
-        </w:rPr>
-        <w:t>:</w:t>
+        <w:t>. Поля заголовка управляющего пакета.</w:t>
       </w:r>
     </w:p>
     <w:tbl>
@@ -1366,16 +1410,7 @@
               <w:rPr>
                 <w:lang w:val="en-US"/>
               </w:rPr>
-              <w:t>SIZE</w:t>
-            </w:r>
-            <w:r>
-              <w:t xml:space="preserve"> </w:t>
-            </w:r>
-            <w:r>
-              <w:rPr>
-                <w:lang w:val="en-US"/>
-              </w:rPr>
-              <w:t>/ ERR</w:t>
+              <w:t>ERROR</w:t>
             </w:r>
           </w:p>
         </w:tc>
@@ -1386,21 +1421,13 @@
           </w:tcPr>
           <w:p>
             <w:r>
-              <w:t>Размер пересылаемых данных (</w:t>
-            </w:r>
-            <w:proofErr w:type="gramStart"/>
-            <w:r>
-              <w:t>0..</w:t>
-            </w:r>
-            <w:proofErr w:type="gramEnd"/>
-            <w:r>
-              <w:t>6</w:t>
+              <w:t>Флаг ошибки выполнения команды</w:t>
             </w:r>
             <w:r>
-              <w:t>0</w:t>
+              <w:t xml:space="preserve"> </w:t>
             </w:r>
             <w:r>
-              <w:t>). Может означать размер запрашиваемых данных (в запросе чтения).</w:t>
+              <w:t>или 0, если команда завершилась успешно.</w:t>
             </w:r>
           </w:p>
         </w:tc>
@@ -1421,62 +1448,7 @@
               <w:rPr>
                 <w:lang w:val="en-US"/>
               </w:rPr>
-              <w:t>E</w:t>
-            </w:r>
-          </w:p>
-        </w:tc>
-        <w:tc>
-          <w:tcPr>
-            <w:tcW w:w="8244" w:type="dxa"/>
-            <w:shd w:val="clear" w:color="auto" w:fill="E2EFD9" w:themeFill="accent6" w:themeFillTint="33"/>
-          </w:tcPr>
-          <w:p>
-            <w:r>
-              <w:t>Флаг ошибки</w:t>
-            </w:r>
-            <w:r>
-              <w:t xml:space="preserve"> выполнения команды</w:t>
-            </w:r>
-            <w:r>
-              <w:t>. Если установлен</w:t>
-            </w:r>
-            <w:r>
-              <w:t xml:space="preserve"> в ответе</w:t>
-            </w:r>
-            <w:r>
-              <w:t xml:space="preserve">, поле </w:t>
-            </w:r>
-            <w:r>
-              <w:rPr>
-                <w:lang w:val="en-US"/>
-              </w:rPr>
-              <w:t>SIZE</w:t>
-            </w:r>
-            <w:r>
-              <w:t xml:space="preserve"> </w:t>
-            </w:r>
-            <w:r>
-              <w:t>содержит код ошибки.</w:t>
-            </w:r>
-          </w:p>
-        </w:tc>
-      </w:tr>
-      <w:tr>
-        <w:tc>
-          <w:tcPr>
-            <w:tcW w:w="1435" w:type="dxa"/>
-            <w:shd w:val="clear" w:color="auto" w:fill="D5DCE4" w:themeFill="text2" w:themeFillTint="33"/>
-          </w:tcPr>
-          <w:p>
-            <w:pPr>
-              <w:rPr>
-                <w:lang w:val="en-US"/>
-              </w:rPr>
-            </w:pPr>
-            <w:r>
-              <w:rPr>
-                <w:lang w:val="en-US"/>
-              </w:rPr>
+              <w:lastRenderedPageBreak/>
               <w:t>STATUS</w:t>
             </w:r>
           </w:p>
@@ -1511,7 +1483,6 @@
     </w:tbl>
     <w:p>
       <w:r>
-        <w:lastRenderedPageBreak/>
         <w:t xml:space="preserve">Пакеты потоковых данных также начинаются с 4 байтного заголовка, в котором вместо единичного бита </w:t>
       </w:r>
       <w:r>
@@ -1536,7 +1507,7 @@
           <v:shape id="_x0000_i1027" type="#_x0000_t75" style="width:263.85pt;height:191.3pt" o:ole="">
             <v:imagedata r:id="rId12" o:title=""/>
           </v:shape>
-          <o:OLEObject Type="Embed" ProgID="Visio.Drawing.15" ShapeID="_x0000_i1027" DrawAspect="Content" ObjectID="_1600605572" r:id="rId13"/>
+          <o:OLEObject Type="Embed" ProgID="Visio.Drawing.15" ShapeID="_x0000_i1027" DrawAspect="Content" ObjectID="_1600635015" r:id="rId13"/>
         </w:object>
       </w:r>
     </w:p>
@@ -1633,7 +1604,10 @@
         <w:t xml:space="preserve">аппаратный </w:t>
       </w:r>
       <w:r>
-        <w:t xml:space="preserve">статус, специфичный для конкретной реализации, который формируется </w:t>
+        <w:t>статус</w:t>
+      </w:r>
+      <w:r>
+        <w:t xml:space="preserve"> </w:t>
       </w:r>
       <w:r>
         <w:rPr>
@@ -1642,18 +1616,36 @@
         <w:t>FPGA</w:t>
       </w:r>
       <w:r>
+        <w:t xml:space="preserve">, специфичный для конкретной </w:t>
+      </w:r>
+      <w:r>
+        <w:t>реализации</w:t>
+      </w:r>
+      <w:r>
+        <w:t xml:space="preserve"> измерительных алгоритмов</w:t>
+      </w:r>
+      <w:r>
         <w:t>.</w:t>
       </w:r>
     </w:p>
     <w:p>
       <w:r>
-        <w:t xml:space="preserve">Размер данных в заголовке отсутствует, так как </w:t>
-      </w:r>
-      <w:r>
-        <w:t xml:space="preserve">непрерывный </w:t>
-      </w:r>
-      <w:r>
-        <w:t>поток данных всегда разбивается на пакеты до полного заполнения очередного пакета.</w:t>
+        <w:t>Потоковые данные всегда</w:t>
+      </w:r>
+      <w:r>
+        <w:t xml:space="preserve"> </w:t>
+      </w:r>
+      <w:r>
+        <w:t xml:space="preserve">используют всю доступную область </w:t>
+      </w:r>
+      <w:r>
+        <w:t xml:space="preserve">данных пакета </w:t>
+      </w:r>
+      <w:r>
+        <w:t>размером 60 байт. Пакет передается только после полного заполнения этой области</w:t>
+      </w:r>
+      <w:r>
+        <w:t>.</w:t>
       </w:r>
     </w:p>
     <w:p>
@@ -1716,7 +1708,7 @@
           <v:shape id="_x0000_i1028" type="#_x0000_t75" style="width:263.85pt;height:388.3pt" o:ole="">
             <v:imagedata r:id="rId14" o:title=""/>
           </v:shape>
-          <o:OLEObject Type="Embed" ProgID="Visio.Drawing.15" ShapeID="_x0000_i1028" DrawAspect="Content" ObjectID="_1600605573" r:id="rId15"/>
+          <o:OLEObject Type="Embed" ProgID="Visio.Drawing.15" ShapeID="_x0000_i1028" DrawAspect="Content" ObjectID="_1600635016" r:id="rId15"/>
         </w:object>
       </w:r>
     </w:p>
@@ -3157,7 +3149,7 @@
 </file>
 
 <file path=customXml/itemProps1.xml><?xml version="1.0" encoding="utf-8"?>
-<ds:datastoreItem xmlns:ds="http://schemas.openxmlformats.org/officeDocument/2006/customXml" ds:itemID="{3FBB6763-706A-4A60-8128-367F9E656279}">
+<ds:datastoreItem xmlns:ds="http://schemas.openxmlformats.org/officeDocument/2006/customXml" ds:itemID="{AAD4087D-E4D0-4C78-9DB7-3A99204D12C4}">
   <ds:schemaRefs>
     <ds:schemaRef ds:uri="http://schemas.openxmlformats.org/officeDocument/2006/bibliography"/>
   </ds:schemaRefs>

</xml_diff>

<commit_message>
Sequential flag instead of trasactional
</commit_message>
<xml_diff>
--- a/doc/TeraSense USB API 2.docx
+++ b/doc/TeraSense USB API 2.docx
@@ -625,7 +625,7 @@
           <v:shape id="_x0000_i1025" type="#_x0000_t75" style="width:407.85pt;height:194.4pt" o:ole="">
             <v:imagedata r:id="rId8" o:title=""/>
           </v:shape>
-          <o:OLEObject Type="Embed" ProgID="Visio.Drawing.15" ShapeID="_x0000_i1025" DrawAspect="Content" ObjectID="_1600635013" r:id="rId9"/>
+          <o:OLEObject Type="Embed" ProgID="Visio.Drawing.15" ShapeID="_x0000_i1025" DrawAspect="Content" ObjectID="_1600675522" r:id="rId9"/>
         </w:object>
       </w:r>
     </w:p>
@@ -1138,7 +1138,7 @@
           <v:shape id="_x0000_i1030" type="#_x0000_t75" style="width:263.85pt;height:191.3pt" o:ole="">
             <v:imagedata r:id="rId10" o:title=""/>
           </v:shape>
-          <o:OLEObject Type="Embed" ProgID="Visio.Drawing.15" ShapeID="_x0000_i1030" DrawAspect="Content" ObjectID="_1600635014" r:id="rId11"/>
+          <o:OLEObject Type="Embed" ProgID="Visio.Drawing.15" ShapeID="_x0000_i1030" DrawAspect="Content" ObjectID="_1600675523" r:id="rId11"/>
         </w:object>
       </w:r>
     </w:p>
@@ -1203,12 +1203,7 @@
       </w:pPr>
       <w:proofErr w:type="spellStart"/>
       <w:r>
-        <w:t>Ta</w:t>
-      </w:r>
-      <w:bookmarkStart w:id="0" w:name="_GoBack"/>
-      <w:bookmarkEnd w:id="0"/>
-      <w:r>
-        <w:t>ble</w:t>
+        <w:t>Table</w:t>
       </w:r>
       <w:proofErr w:type="spellEnd"/>
       <w:r>
@@ -1348,7 +1343,7 @@
               <w:rPr>
                 <w:lang w:val="en-US"/>
               </w:rPr>
-              <w:t>X</w:t>
+              <w:t>S</w:t>
             </w:r>
           </w:p>
         </w:tc>
@@ -1359,7 +1354,27 @@
           </w:tcPr>
           <w:p>
             <w:r>
-              <w:t xml:space="preserve">Флаг, включающий транзакционный режим. Команда с таким флагом выполняется строго один раз. Для этого контроллер запоминает порядковый номер </w:t>
+              <w:t xml:space="preserve">Флаг, включающий </w:t>
+            </w:r>
+            <w:r>
+              <w:t>последовательный</w:t>
+            </w:r>
+            <w:r>
+              <w:t xml:space="preserve"> режим</w:t>
+            </w:r>
+            <w:r>
+              <w:t xml:space="preserve"> исполнения команды</w:t>
+            </w:r>
+            <w:bookmarkStart w:id="0" w:name="_GoBack"/>
+            <w:bookmarkEnd w:id="0"/>
+            <w:r>
+              <w:t>.</w:t>
+            </w:r>
+            <w:r>
+              <w:t xml:space="preserve"> В этом режиме клиент присваивает порядковые номера строго последовательно. Команда с таким</w:t>
+            </w:r>
+            <w:r>
+              <w:t xml:space="preserve"> флагом выполняется строго один раз. Для этого контроллер запоминает порядковый номер </w:t>
             </w:r>
             <w:r>
               <w:rPr>
@@ -1383,7 +1398,22 @@
               <w:t xml:space="preserve"> с номером полученной команды. Если номера при сравнении отличаются более чем на единицу, контроллер </w:t>
             </w:r>
             <w:r>
-              <w:t>переходит в состояние ошибки и перестает выполнять транзакционные команды</w:t>
+              <w:t>переходит в состояние ошибки и пе</w:t>
+            </w:r>
+            <w:r>
+              <w:t>рестает выполнять</w:t>
+            </w:r>
+            <w:r>
+              <w:t xml:space="preserve"> команды</w:t>
+            </w:r>
+            <w:r>
+              <w:t xml:space="preserve"> с флагом </w:t>
+            </w:r>
+            <w:r>
+              <w:rPr>
+                <w:lang w:val="en-US"/>
+              </w:rPr>
+              <w:t>S</w:t>
             </w:r>
             <w:r>
               <w:t>.</w:t>
@@ -1507,7 +1537,7 @@
           <v:shape id="_x0000_i1027" type="#_x0000_t75" style="width:263.85pt;height:191.3pt" o:ole="">
             <v:imagedata r:id="rId12" o:title=""/>
           </v:shape>
-          <o:OLEObject Type="Embed" ProgID="Visio.Drawing.15" ShapeID="_x0000_i1027" DrawAspect="Content" ObjectID="_1600635015" r:id="rId13"/>
+          <o:OLEObject Type="Embed" ProgID="Visio.Drawing.15" ShapeID="_x0000_i1027" DrawAspect="Content" ObjectID="_1600675524" r:id="rId13"/>
         </w:object>
       </w:r>
     </w:p>
@@ -1708,7 +1738,7 @@
           <v:shape id="_x0000_i1028" type="#_x0000_t75" style="width:263.85pt;height:388.3pt" o:ole="">
             <v:imagedata r:id="rId14" o:title=""/>
           </v:shape>
-          <o:OLEObject Type="Embed" ProgID="Visio.Drawing.15" ShapeID="_x0000_i1028" DrawAspect="Content" ObjectID="_1600635016" r:id="rId15"/>
+          <o:OLEObject Type="Embed" ProgID="Visio.Drawing.15" ShapeID="_x0000_i1028" DrawAspect="Content" ObjectID="_1600675525" r:id="rId15"/>
         </w:object>
       </w:r>
     </w:p>
@@ -3149,7 +3179,7 @@
 </file>
 
 <file path=customXml/itemProps1.xml><?xml version="1.0" encoding="utf-8"?>
-<ds:datastoreItem xmlns:ds="http://schemas.openxmlformats.org/officeDocument/2006/customXml" ds:itemID="{AAD4087D-E4D0-4C78-9DB7-3A99204D12C4}">
+<ds:datastoreItem xmlns:ds="http://schemas.openxmlformats.org/officeDocument/2006/customXml" ds:itemID="{2838E2B5-2807-4660-B011-070EEC92F84B}">
   <ds:schemaRefs>
     <ds:schemaRef ds:uri="http://schemas.openxmlformats.org/officeDocument/2006/bibliography"/>
   </ds:schemaRefs>

</xml_diff>